<commit_message>
still working on q2
</commit_message>
<xml_diff>
--- a/Distributed Systems Advanced Course/Homework2/Answer/dsa_hw2.docx
+++ b/Distributed Systems Advanced Course/Homework2/Answer/dsa_hw2.docx
@@ -74,7 +74,7 @@
                   </w:tcPr>
                   <w:p>
                     <w:pPr>
-                      <w:pStyle w:val="aa"/>
+                      <w:pStyle w:val="NoSpacing"/>
                       <w:rPr>
                         <w:rFonts w:asciiTheme="majorHAnsi" w:eastAsiaTheme="majorEastAsia" w:hAnsiTheme="majorHAnsi" w:cstheme="majorBidi"/>
                       </w:rPr>
@@ -106,16 +106,13 @@
                   </w:rPr>
                   <w:alias w:val="Title"/>
                   <w:id w:val="13406919"/>
-                  <w:placeholder>
-                    <w:docPart w:val="A43561DF0B8C461DBD3FBF0E613DEE76"/>
-                  </w:placeholder>
                   <w:dataBinding w:prefixMappings="xmlns:ns0='http://schemas.openxmlformats.org/package/2006/metadata/core-properties' xmlns:ns1='http://purl.org/dc/elements/1.1/'" w:xpath="/ns0:coreProperties[1]/ns1:title[1]" w:storeItemID="{6C3C8BC8-F283-45AE-878A-BAB7291924A1}"/>
                   <w:text/>
                 </w:sdtPr>
                 <w:sdtContent>
                   <w:p>
                     <w:pPr>
-                      <w:pStyle w:val="aa"/>
+                      <w:pStyle w:val="NoSpacing"/>
                       <w:rPr>
                         <w:rFonts w:asciiTheme="majorHAnsi" w:eastAsiaTheme="majorEastAsia" w:hAnsiTheme="majorHAnsi" w:cstheme="majorBidi"/>
                         <w:color w:val="4F81BD" w:themeColor="accent1"/>
@@ -159,9 +156,6 @@
                 </w:rPr>
                 <w:alias w:val="Subtitle"/>
                 <w:id w:val="13406923"/>
-                <w:placeholder>
-                  <w:docPart w:val="FE0E40ABD9E749EBA6EAA9E9D4F75B59"/>
-                </w:placeholder>
                 <w:dataBinding w:prefixMappings="xmlns:ns0='http://schemas.openxmlformats.org/package/2006/metadata/core-properties' xmlns:ns1='http://purl.org/dc/elements/1.1/'" w:xpath="/ns0:coreProperties[1]/ns1:subject[1]" w:storeItemID="{6C3C8BC8-F283-45AE-878A-BAB7291924A1}"/>
                 <w:text/>
               </w:sdtPr>
@@ -178,7 +172,7 @@
                   </w:tcPr>
                   <w:p>
                     <w:pPr>
-                      <w:pStyle w:val="aa"/>
+                      <w:pStyle w:val="NoSpacing"/>
                       <w:rPr>
                         <w:rFonts w:asciiTheme="majorHAnsi" w:eastAsiaTheme="majorEastAsia" w:hAnsiTheme="majorHAnsi" w:cstheme="majorBidi"/>
                       </w:rPr>
@@ -366,7 +360,7 @@
               </w:tcPr>
               <w:p>
                 <w:pPr>
-                  <w:pStyle w:val="aa"/>
+                  <w:pStyle w:val="NoSpacing"/>
                   <w:rPr>
                     <w:color w:val="4F81BD" w:themeColor="accent1"/>
                   </w:rPr>
@@ -378,9 +372,6 @@
                     </w:rPr>
                     <w:alias w:val="Author"/>
                     <w:id w:val="13406928"/>
-                    <w:placeholder>
-                      <w:docPart w:val="3B3BBF2DB76A4C30BE40E8970057819D"/>
-                    </w:placeholder>
                     <w:dataBinding w:prefixMappings="xmlns:ns0='http://schemas.openxmlformats.org/package/2006/metadata/core-properties' xmlns:ns1='http://purl.org/dc/elements/1.1/'" w:xpath="/ns0:coreProperties[1]/ns1:creator[1]" w:storeItemID="{6C3C8BC8-F283-45AE-878A-BAB7291924A1}"/>
                     <w:text/>
                   </w:sdtPr>
@@ -418,7 +409,7 @@
                 <w:sdtContent>
                   <w:p>
                     <w:pPr>
-                      <w:pStyle w:val="aa"/>
+                      <w:pStyle w:val="NoSpacing"/>
                       <w:rPr>
                         <w:color w:val="4F81BD" w:themeColor="accent1"/>
                       </w:rPr>
@@ -434,7 +425,7 @@
               </w:sdt>
               <w:p>
                 <w:pPr>
-                  <w:pStyle w:val="aa"/>
+                  <w:pStyle w:val="NoSpacing"/>
                   <w:rPr>
                     <w:color w:val="4F81BD" w:themeColor="accent1"/>
                   </w:rPr>
@@ -467,7 +458,7 @@
     </w:sdt>
     <w:p>
       <w:pPr>
-        <w:pStyle w:val="1"/>
+        <w:pStyle w:val="Heading1"/>
       </w:pPr>
       <w:r>
         <w:lastRenderedPageBreak/>
@@ -577,7 +568,7 @@
     <w:p/>
     <w:p>
       <w:pPr>
-        <w:pStyle w:val="2"/>
+        <w:pStyle w:val="Heading2"/>
       </w:pPr>
       <w:r>
         <w:lastRenderedPageBreak/>
@@ -621,11 +612,6 @@
       </w:r>
     </w:p>
     <w:p>
-      <w:pPr>
-        <w:rPr>
-          <w:rFonts w:hint="eastAsia"/>
-        </w:rPr>
-      </w:pPr>
       <w:r>
         <w:t>After system starts, every node works well. Each of them can receive hear</w:t>
       </w:r>
@@ -687,7 +673,7 @@
     </w:p>
     <w:tbl>
       <w:tblPr>
-        <w:tblStyle w:val="-60"/>
+        <w:tblStyle w:val="LightList-Accent6"/>
         <w:tblW w:w="0" w:type="auto"/>
         <w:tblLook w:val="04A0"/>
       </w:tblPr>
@@ -791,7 +777,7 @@
     </w:p>
     <w:tbl>
       <w:tblPr>
-        <w:tblStyle w:val="-50"/>
+        <w:tblStyle w:val="LightList-Accent5"/>
         <w:tblW w:w="0" w:type="auto"/>
         <w:tblLook w:val="04A0"/>
       </w:tblPr>
@@ -1017,7 +1003,7 @@
     </w:p>
     <w:tbl>
       <w:tblPr>
-        <w:tblStyle w:val="-40"/>
+        <w:tblStyle w:val="LightList-Accent4"/>
         <w:tblW w:w="0" w:type="auto"/>
         <w:tblLook w:val="04A0"/>
       </w:tblPr>
@@ -1152,7 +1138,7 @@
     <w:p/>
     <w:p>
       <w:pPr>
-        <w:pStyle w:val="2"/>
+        <w:pStyle w:val="Heading2"/>
       </w:pPr>
       <w:r>
         <w:lastRenderedPageBreak/>
@@ -1214,11 +1200,6 @@
       </w:r>
     </w:p>
     <w:p>
-      <w:pPr>
-        <w:rPr>
-          <w:rFonts w:hint="eastAsia"/>
-        </w:rPr>
-      </w:pPr>
       <w:r>
         <w:t xml:space="preserve">After system starts, every node works well. Each of them can receive heartbeat from others. </w:t>
       </w:r>
@@ -1289,7 +1270,7 @@
     </w:p>
     <w:tbl>
       <w:tblPr>
-        <w:tblStyle w:val="-20"/>
+        <w:tblStyle w:val="LightList-Accent2"/>
         <w:tblW w:w="0" w:type="auto"/>
         <w:tblLook w:val="04A0"/>
       </w:tblPr>
@@ -1381,7 +1362,7 @@
     </w:p>
     <w:tbl>
       <w:tblPr>
-        <w:tblStyle w:val="-1"/>
+        <w:tblStyle w:val="LightList-Accent11"/>
         <w:tblW w:w="0" w:type="auto"/>
         <w:tblLook w:val="04A0"/>
       </w:tblPr>
@@ -1535,7 +1516,7 @@
     </w:p>
     <w:tbl>
       <w:tblPr>
-        <w:tblStyle w:val="-1"/>
+        <w:tblStyle w:val="LightList-Accent11"/>
         <w:tblW w:w="0" w:type="auto"/>
         <w:tblLook w:val="04A0"/>
       </w:tblPr>
@@ -1644,9 +1625,1533 @@
         <w:t xml:space="preserve"> to its suspect list.</w:t>
       </w:r>
     </w:p>
+    <w:p/>
+    <w:p/>
+    <w:p/>
+    <w:p/>
+    <w:p/>
+    <w:p/>
+    <w:p/>
+    <w:p>
+      <w:pPr>
+        <w:pStyle w:val="Heading1"/>
+      </w:pPr>
+      <w:r>
+        <w:rPr>
+          <w:rFonts w:hint="eastAsia"/>
+        </w:rPr>
+        <w:lastRenderedPageBreak/>
+        <w:t xml:space="preserve">Exercise </w:t>
+      </w:r>
+      <w:r>
+        <w:rPr>
+          <w:rFonts w:hint="eastAsia"/>
+        </w:rPr>
+        <w:t>2. Observation of TimeDelay Adjustment in EPFD</w:t>
+      </w:r>
+    </w:p>
+    <w:p>
+      <w:r>
+        <w:rPr>
+          <w:rFonts w:hint="eastAsia"/>
+        </w:rPr>
+        <w:t xml:space="preserve">The topology used in our observation is illustrated in below, there are three nodes connected to each other with significant delay on the links, the </w:t>
+      </w:r>
+      <w:r>
+        <w:t>initial</w:t>
+      </w:r>
+      <w:r>
+        <w:rPr>
+          <w:rFonts w:hint="eastAsia"/>
+        </w:rPr>
+        <w:t xml:space="preserve"> period, or so called time</w:t>
+      </w:r>
+      <w:r>
+        <w:rPr>
+          <w:rFonts w:hint="eastAsia"/>
+        </w:rPr>
+        <w:t xml:space="preserve"> </w:t>
+      </w:r>
+      <w:r>
+        <w:rPr>
+          <w:rFonts w:hint="eastAsia"/>
+        </w:rPr>
+        <w:t xml:space="preserve">delay of the </w:t>
+      </w:r>
+      <w:r>
+        <w:t>eventual</w:t>
+      </w:r>
+      <w:r>
+        <w:rPr>
+          <w:rFonts w:hint="eastAsia"/>
+        </w:rPr>
+        <w:t>ly perfect</w:t>
+      </w:r>
+      <w:r>
+        <w:rPr>
+          <w:rFonts w:hint="eastAsia"/>
+        </w:rPr>
+        <w:t xml:space="preserve"> failure detector is set to be 1</w:t>
+      </w:r>
+      <w:r>
+        <w:rPr>
+          <w:rFonts w:hint="eastAsia"/>
+        </w:rPr>
+        <w:t xml:space="preserve">000ms, </w:t>
+      </w:r>
+      <w:r>
+        <w:t>small</w:t>
+      </w:r>
+      <w:r>
+        <w:rPr>
+          <w:rFonts w:hint="eastAsia"/>
+        </w:rPr>
+        <w:t xml:space="preserve">er than link delays, </w:t>
+      </w:r>
+      <w:r>
+        <w:rPr>
+          <w:rFonts w:hint="eastAsia"/>
+        </w:rPr>
+        <w:t>and</w:t>
+      </w:r>
+      <w:r>
+        <w:rPr>
+          <w:rFonts w:hint="eastAsia"/>
+        </w:rPr>
+        <w:t xml:space="preserve"> it will increase 1</w:t>
+      </w:r>
+      <w:r>
+        <w:rPr>
+          <w:rFonts w:hint="eastAsia"/>
+        </w:rPr>
+        <w:t>0</w:t>
+      </w:r>
+      <w:r>
+        <w:rPr>
+          <w:rFonts w:hint="eastAsia"/>
+        </w:rPr>
+        <w:t>00ms each time.</w:t>
+      </w:r>
+    </w:p>
+    <w:p>
+      <w:r>
+        <w:rPr>
+          <w:noProof/>
+        </w:rPr>
+        <w:drawing>
+          <wp:inline distT="0" distB="0" distL="0" distR="0">
+            <wp:extent cx="5191125" cy="3552825"/>
+            <wp:effectExtent l="57150" t="19050" r="123825" b="85725"/>
+            <wp:docPr id="1" name="Picture 0" descr="q2.PNG"/>
+            <wp:cNvGraphicFramePr>
+              <a:graphicFrameLocks xmlns:a="http://schemas.openxmlformats.org/drawingml/2006/main" noChangeAspect="1"/>
+            </wp:cNvGraphicFramePr>
+            <a:graphic xmlns:a="http://schemas.openxmlformats.org/drawingml/2006/main">
+              <a:graphicData uri="http://schemas.openxmlformats.org/drawingml/2006/picture">
+                <pic:pic xmlns:pic="http://schemas.openxmlformats.org/drawingml/2006/picture">
+                  <pic:nvPicPr>
+                    <pic:cNvPr id="0" name="q2.PNG"/>
+                    <pic:cNvPicPr/>
+                  </pic:nvPicPr>
+                  <pic:blipFill>
+                    <a:blip r:embed="rId9"/>
+                    <a:stretch>
+                      <a:fillRect/>
+                    </a:stretch>
+                  </pic:blipFill>
+                  <pic:spPr>
+                    <a:xfrm>
+                      <a:off x="0" y="0"/>
+                      <a:ext cx="5191125" cy="3552825"/>
+                    </a:xfrm>
+                    <a:prstGeom prst="rect">
+                      <a:avLst/>
+                    </a:prstGeom>
+                    <a:ln w="3175">
+                      <a:solidFill>
+                        <a:schemeClr val="tx1"/>
+                      </a:solidFill>
+                    </a:ln>
+                    <a:effectLst>
+                      <a:outerShdw blurRad="50800" dist="38100" dir="2700000" algn="tl" rotWithShape="0">
+                        <a:prstClr val="black">
+                          <a:alpha val="40000"/>
+                        </a:prstClr>
+                      </a:outerShdw>
+                    </a:effectLst>
+                  </pic:spPr>
+                </pic:pic>
+              </a:graphicData>
+            </a:graphic>
+          </wp:inline>
+        </w:drawing>
+      </w:r>
+    </w:p>
+    <w:p/>
+    <w:p>
+      <w:r>
+        <w:rPr>
+          <w:rFonts w:hint="eastAsia"/>
+        </w:rPr>
+        <w:t>First let</w:t>
+      </w:r>
+      <w:r>
+        <w:t>’</w:t>
+      </w:r>
+      <w:r>
+        <w:rPr>
+          <w:rFonts w:hint="eastAsia"/>
+        </w:rPr>
+        <w:t>s look at the events happen</w:t>
+      </w:r>
+      <w:r>
+        <w:rPr>
+          <w:rFonts w:hint="eastAsia"/>
+        </w:rPr>
+        <w:t>ed</w:t>
+      </w:r>
+      <w:r>
+        <w:rPr>
+          <w:rFonts w:hint="eastAsia"/>
+        </w:rPr>
+        <w:t xml:space="preserve"> in each node.</w:t>
+      </w:r>
+    </w:p>
+    <w:tbl>
+      <w:tblPr>
+        <w:tblStyle w:val="LightList-Accent11"/>
+        <w:tblW w:w="0" w:type="auto"/>
+        <w:tblLook w:val="04A0"/>
+      </w:tblPr>
+      <w:tblGrid>
+        <w:gridCol w:w="8522"/>
+      </w:tblGrid>
+      <w:tr>
+        <w:trPr>
+          <w:cnfStyle w:val="100000000000"/>
+        </w:trPr>
+        <w:tc>
+          <w:tcPr>
+            <w:cnfStyle w:val="001000000000"/>
+            <w:tcW w:w="8522" w:type="dxa"/>
+          </w:tcPr>
+          <w:p>
+            <w:r>
+              <w:rPr>
+                <w:rFonts w:hint="eastAsia"/>
+              </w:rPr>
+              <w:t>Node 0</w:t>
+            </w:r>
+          </w:p>
+        </w:tc>
+      </w:tr>
+      <w:tr>
+        <w:trPr>
+          <w:cnfStyle w:val="000000100000"/>
+        </w:trPr>
+        <w:tc>
+          <w:tcPr>
+            <w:cnfStyle w:val="001000000000"/>
+            <w:tcW w:w="8522" w:type="dxa"/>
+          </w:tcPr>
+          <w:p>
+            <w:r>
+              <w:t>Node 0: startup at 1202660295963</w:t>
+            </w:r>
+          </w:p>
+          <w:p/>
+          <w:p>
+            <w:r>
+              <w:t>Suspect "Node 1"!, at 1202660297986</w:t>
+            </w:r>
+          </w:p>
+          <w:p>
+            <w:r>
+              <w:t>Period = 1000 ms</w:t>
+            </w:r>
+          </w:p>
+          <w:p/>
+          <w:p>
+            <w:r>
+              <w:t>Suspect "Node 2"!, at 1202660297986</w:t>
+            </w:r>
+          </w:p>
+          <w:p>
+            <w:r>
+              <w:t>Period = 1000 ms</w:t>
+            </w:r>
+          </w:p>
+          <w:p/>
+          <w:p>
+            <w:r>
+              <w:t>Restore "Node 1"!, at 1202660302002</w:t>
+            </w:r>
+          </w:p>
+          <w:p>
+            <w:r>
+              <w:t>Period = 2000 ms</w:t>
+            </w:r>
+          </w:p>
+          <w:p/>
+          <w:p>
+            <w:r>
+              <w:t>Restore "Node 2"!, at 1202660302002</w:t>
+            </w:r>
+          </w:p>
+          <w:p>
+            <w:r>
+              <w:lastRenderedPageBreak/>
+              <w:t>Period = 2000 ms</w:t>
+            </w:r>
+          </w:p>
+          <w:p/>
+          <w:p>
+            <w:r>
+              <w:t>Suspect "Node 1"!, at 1202660308001</w:t>
+            </w:r>
+          </w:p>
+          <w:p>
+            <w:r>
+              <w:t>Period = 2000 ms</w:t>
+            </w:r>
+          </w:p>
+          <w:p/>
+          <w:p>
+            <w:r>
+              <w:t>Restore "Node 1"!, at 1202660310001</w:t>
+            </w:r>
+          </w:p>
+          <w:p>
+            <w:r>
+              <w:t>Period = 3000 ms</w:t>
+            </w:r>
+          </w:p>
+        </w:tc>
+      </w:tr>
+    </w:tbl>
+    <w:p/>
+    <w:tbl>
+      <w:tblPr>
+        <w:tblStyle w:val="LightList-Accent2"/>
+        <w:tblW w:w="0" w:type="auto"/>
+        <w:tblLook w:val="04A0"/>
+      </w:tblPr>
+      <w:tblGrid>
+        <w:gridCol w:w="8522"/>
+      </w:tblGrid>
+      <w:tr>
+        <w:trPr>
+          <w:cnfStyle w:val="100000000000"/>
+        </w:trPr>
+        <w:tc>
+          <w:tcPr>
+            <w:cnfStyle w:val="001000000000"/>
+            <w:tcW w:w="8522" w:type="dxa"/>
+          </w:tcPr>
+          <w:p>
+            <w:r>
+              <w:rPr>
+                <w:rFonts w:hint="eastAsia"/>
+              </w:rPr>
+              <w:t>Node 1</w:t>
+            </w:r>
+          </w:p>
+        </w:tc>
+      </w:tr>
+      <w:tr>
+        <w:trPr>
+          <w:cnfStyle w:val="000000100000"/>
+        </w:trPr>
+        <w:tc>
+          <w:tcPr>
+            <w:cnfStyle w:val="001000000000"/>
+            <w:tcW w:w="8522" w:type="dxa"/>
+          </w:tcPr>
+          <w:p>
+            <w:r>
+              <w:t>Node 1: startup at 1202660297873</w:t>
+            </w:r>
+          </w:p>
+          <w:p/>
+          <w:p>
+            <w:r>
+              <w:t>Suspect "Node 0"!, at 1202660299879</w:t>
+            </w:r>
+          </w:p>
+          <w:p>
+            <w:r>
+              <w:t>Period = 1000 ms</w:t>
+            </w:r>
+          </w:p>
+          <w:p/>
+          <w:p>
+            <w:r>
+              <w:t>Suspect "Node 2"!, at 1202660299880</w:t>
+            </w:r>
+          </w:p>
+          <w:p>
+            <w:r>
+              <w:t>Period = 1000 ms</w:t>
+            </w:r>
+          </w:p>
+          <w:p/>
+          <w:p>
+            <w:r>
+              <w:t>Restore "Node 0"!, at 1202660300879</w:t>
+            </w:r>
+          </w:p>
+          <w:p>
+            <w:r>
+              <w:t>Period = 2000 ms</w:t>
+            </w:r>
+          </w:p>
+          <w:p/>
+          <w:p>
+            <w:r>
+              <w:t>Restore "Node 2"!, at 1202660302881</w:t>
+            </w:r>
+          </w:p>
+          <w:p>
+            <w:r>
+              <w:t>Period = 3000 ms</w:t>
+            </w:r>
+          </w:p>
+        </w:tc>
+      </w:tr>
+    </w:tbl>
+    <w:p/>
+    <w:tbl>
+      <w:tblPr>
+        <w:tblStyle w:val="LightList-Accent3"/>
+        <w:tblW w:w="0" w:type="auto"/>
+        <w:tblLook w:val="04A0"/>
+      </w:tblPr>
+      <w:tblGrid>
+        <w:gridCol w:w="8522"/>
+      </w:tblGrid>
+      <w:tr>
+        <w:trPr>
+          <w:cnfStyle w:val="100000000000"/>
+        </w:trPr>
+        <w:tc>
+          <w:tcPr>
+            <w:cnfStyle w:val="001000000000"/>
+            <w:tcW w:w="8522" w:type="dxa"/>
+          </w:tcPr>
+          <w:p>
+            <w:r>
+              <w:rPr>
+                <w:rFonts w:hint="eastAsia"/>
+              </w:rPr>
+              <w:t xml:space="preserve">Node </w:t>
+            </w:r>
+            <w:r>
+              <w:rPr>
+                <w:rFonts w:hint="eastAsia"/>
+              </w:rPr>
+              <w:t>2</w:t>
+            </w:r>
+          </w:p>
+        </w:tc>
+      </w:tr>
+      <w:tr>
+        <w:trPr>
+          <w:cnfStyle w:val="000000100000"/>
+        </w:trPr>
+        <w:tc>
+          <w:tcPr>
+            <w:cnfStyle w:val="001000000000"/>
+            <w:tcW w:w="8522" w:type="dxa"/>
+          </w:tcPr>
+          <w:p>
+            <w:r>
+              <w:t>Node 2: startup at 1202660299090</w:t>
+            </w:r>
+          </w:p>
+          <w:p/>
+          <w:p>
+            <w:r>
+              <w:t>Suspect "Node 0"!, at 1202660304099</w:t>
+            </w:r>
+          </w:p>
+          <w:p>
+            <w:r>
+              <w:t>Period = 1000 ms</w:t>
+            </w:r>
+          </w:p>
+          <w:p/>
+          <w:p>
+            <w:r>
+              <w:t>Suspect "Node 1"!, at 1202660304100</w:t>
+            </w:r>
+          </w:p>
+          <w:p>
+            <w:r>
+              <w:t>Period = 1000 ms</w:t>
+            </w:r>
+          </w:p>
+          <w:p/>
+          <w:p>
+            <w:r>
+              <w:t>Restore "Node 0"!, at 1202660305100</w:t>
+            </w:r>
+          </w:p>
+          <w:p>
+            <w:r>
+              <w:t>Period = 2000 ms</w:t>
+            </w:r>
+          </w:p>
+          <w:p/>
+          <w:p>
+            <w:r>
+              <w:t>Restore "Node 1"!, at 1202660305100</w:t>
+            </w:r>
+          </w:p>
+          <w:p>
+            <w:r>
+              <w:t>Period = 2000 ms</w:t>
+            </w:r>
+          </w:p>
+          <w:p/>
+          <w:p>
+            <w:r>
+              <w:t>Suspect "Node 1"!, at 1202660307101</w:t>
+            </w:r>
+          </w:p>
+          <w:p>
+            <w:r>
+              <w:t>Period = 2000 ms</w:t>
+            </w:r>
+          </w:p>
+          <w:p/>
+          <w:p>
+            <w:r>
+              <w:t>Restore "Node 1"!, at 1202660309100</w:t>
+            </w:r>
+          </w:p>
+          <w:p>
+            <w:r>
+              <w:t>Period = 3000 ms</w:t>
+            </w:r>
+          </w:p>
+        </w:tc>
+      </w:tr>
+    </w:tbl>
+    <w:p/>
+    <w:p>
+      <w:r>
+        <w:rPr>
+          <w:rFonts w:hint="eastAsia"/>
+        </w:rPr>
+        <w:lastRenderedPageBreak/>
+        <w:t>The result is in expectation, w</w:t>
+      </w:r>
+      <w:r>
+        <w:rPr>
+          <w:rFonts w:hint="eastAsia"/>
+        </w:rPr>
+        <w:t xml:space="preserve">e can observe that each node adjusts its time delay, and finally they all reach the </w:t>
+      </w:r>
+      <w:r>
+        <w:t>consensus</w:t>
+      </w:r>
+      <w:r>
+        <w:rPr>
+          <w:rFonts w:hint="eastAsia"/>
+        </w:rPr>
+        <w:t xml:space="preserve"> </w:t>
+      </w:r>
+      <w:r>
+        <w:rPr>
+          <w:rFonts w:hint="eastAsia"/>
+        </w:rPr>
+        <w:t xml:space="preserve">that period </w:t>
+      </w:r>
+      <w:r>
+        <w:rPr>
+          <w:rFonts w:hint="eastAsia"/>
+        </w:rPr>
+        <w:t>should be</w:t>
+      </w:r>
+      <w:r>
+        <w:rPr>
+          <w:rFonts w:hint="eastAsia"/>
+        </w:rPr>
+        <w:t xml:space="preserve"> 3000ms in order to </w:t>
+      </w:r>
+      <w:r>
+        <w:t>accommodate</w:t>
+      </w:r>
+      <w:r>
+        <w:rPr>
+          <w:rFonts w:hint="eastAsia"/>
+        </w:rPr>
+        <w:t xml:space="preserve"> larger </w:t>
+      </w:r>
+      <w:r>
+        <w:t>transmission</w:t>
+      </w:r>
+      <w:r>
+        <w:rPr>
+          <w:rFonts w:hint="eastAsia"/>
+        </w:rPr>
+        <w:t xml:space="preserve"> delay</w:t>
+      </w:r>
+      <w:r>
+        <w:rPr>
+          <w:rFonts w:hint="eastAsia"/>
+        </w:rPr>
+        <w:t xml:space="preserve"> (which is 3000ms)</w:t>
+      </w:r>
+      <w:r>
+        <w:rPr>
+          <w:rFonts w:hint="eastAsia"/>
+        </w:rPr>
+        <w:t>.</w:t>
+      </w:r>
+    </w:p>
+    <w:p/>
+    <w:p>
+      <w:r>
+        <w:rPr>
+          <w:rFonts w:hint="eastAsia"/>
+        </w:rPr>
+        <w:t xml:space="preserve">If we </w:t>
+      </w:r>
+      <w:r>
+        <w:rPr>
+          <w:rFonts w:hint="eastAsia"/>
+        </w:rPr>
+        <w:t>rega</w:t>
+      </w:r>
+      <w:r>
+        <w:rPr>
+          <w:rFonts w:hint="eastAsia"/>
+        </w:rPr>
+        <w:t>r</w:t>
+      </w:r>
+      <w:r>
+        <w:rPr>
+          <w:rFonts w:hint="eastAsia"/>
+        </w:rPr>
+        <w:t>d</w:t>
+      </w:r>
+      <w:r>
+        <w:rPr>
+          <w:rFonts w:hint="eastAsia"/>
+        </w:rPr>
+        <w:t xml:space="preserve"> the time</w:t>
+      </w:r>
+      <w:r>
+        <w:rPr>
+          <w:rFonts w:hint="eastAsia"/>
+        </w:rPr>
+        <w:t xml:space="preserve"> </w:t>
+      </w:r>
+      <w:r>
+        <w:rPr>
+          <w:rFonts w:hint="eastAsia"/>
+        </w:rPr>
+        <w:t xml:space="preserve">node 0 starts </w:t>
+      </w:r>
+      <w:r>
+        <w:rPr>
+          <w:rFonts w:hint="eastAsia"/>
+        </w:rPr>
+        <w:t>as</w:t>
+      </w:r>
+      <w:r>
+        <w:rPr>
+          <w:rFonts w:hint="eastAsia"/>
+        </w:rPr>
+        <w:t xml:space="preserve"> 0ms, then node 1 starts at 1910ms, and node 2 starts at 3127ms</w:t>
+      </w:r>
+      <w:r>
+        <w:rPr>
+          <w:rFonts w:hint="eastAsia"/>
+        </w:rPr>
+        <w:t>.</w:t>
+      </w:r>
+    </w:p>
+    <w:p>
+      <w:r>
+        <w:rPr>
+          <w:rFonts w:hint="eastAsia"/>
+        </w:rPr>
+        <w:t xml:space="preserve">After node 0 starts, it waits 1000ms </w:t>
+      </w:r>
+      <w:r>
+        <w:rPr>
+          <w:rFonts w:hint="eastAsia"/>
+        </w:rPr>
+        <w:t xml:space="preserve">to </w:t>
+      </w:r>
+      <w:r>
+        <w:t>broadcast</w:t>
+      </w:r>
+      <w:r>
+        <w:rPr>
+          <w:rFonts w:hint="eastAsia"/>
+        </w:rPr>
+        <w:t xml:space="preserve"> heartbeat for the first time, assuming all nodes are alive </w:t>
+      </w:r>
+      <w:r>
+        <w:t>without</w:t>
+      </w:r>
+      <w:r>
+        <w:rPr>
+          <w:rFonts w:hint="eastAsia"/>
+        </w:rPr>
+        <w:t xml:space="preserve"> any </w:t>
+      </w:r>
+      <w:r>
+        <w:t>suspicion</w:t>
+      </w:r>
+      <w:r>
+        <w:rPr>
+          <w:rFonts w:hint="eastAsia"/>
+        </w:rPr>
+        <w:t>:</w:t>
+      </w:r>
+    </w:p>
+    <w:p>
+      <w:pPr>
+        <w:rPr>
+          <w:color w:val="4F81BD" w:themeColor="accent1"/>
+        </w:rPr>
+      </w:pPr>
+      <w:r>
+        <w:rPr>
+          <w:color w:val="4F81BD" w:themeColor="accent1"/>
+        </w:rPr>
+        <w:t>Node 0: send heartbeat to Node 1 at 1202660296985</w:t>
+      </w:r>
+      <w:r>
+        <w:rPr>
+          <w:rFonts w:hint="eastAsia"/>
+          <w:color w:val="4F81BD" w:themeColor="accent1"/>
+        </w:rPr>
+        <w:t xml:space="preserve"> [at 1022ms</w:t>
+      </w:r>
+      <w:r>
+        <w:rPr>
+          <w:rFonts w:hint="eastAsia"/>
+          <w:color w:val="4F81BD" w:themeColor="accent1"/>
+        </w:rPr>
+        <w:t>, will reach node 1 at 4022ms</w:t>
+      </w:r>
+      <w:r>
+        <w:rPr>
+          <w:rFonts w:hint="eastAsia"/>
+          <w:color w:val="4F81BD" w:themeColor="accent1"/>
+        </w:rPr>
+        <w:t>]</w:t>
+      </w:r>
+    </w:p>
+    <w:p>
+      <w:pPr>
+        <w:rPr>
+          <w:color w:val="4F81BD" w:themeColor="accent1"/>
+        </w:rPr>
+      </w:pPr>
+      <w:r>
+        <w:rPr>
+          <w:color w:val="4F81BD" w:themeColor="accent1"/>
+        </w:rPr>
+        <w:t>Node 0: send heartbeat to Node 2 at 1202660296985</w:t>
+      </w:r>
+      <w:r>
+        <w:rPr>
+          <w:rFonts w:hint="eastAsia"/>
+          <w:color w:val="4F81BD" w:themeColor="accent1"/>
+        </w:rPr>
+        <w:t xml:space="preserve"> [at 1022ms</w:t>
+      </w:r>
+      <w:r>
+        <w:rPr>
+          <w:rFonts w:hint="eastAsia"/>
+          <w:color w:val="4F81BD" w:themeColor="accent1"/>
+        </w:rPr>
+        <w:t>, will reach node 2 at 2022ms</w:t>
+      </w:r>
+      <w:r>
+        <w:rPr>
+          <w:rFonts w:hint="eastAsia"/>
+          <w:color w:val="4F81BD" w:themeColor="accent1"/>
+        </w:rPr>
+        <w:t>]</w:t>
+      </w:r>
+    </w:p>
+    <w:p>
+      <w:pPr>
+        <w:rPr>
+          <w:rFonts w:hint="eastAsia"/>
+        </w:rPr>
+      </w:pPr>
+      <w:r>
+        <w:rPr>
+          <w:rFonts w:hint="eastAsia"/>
+        </w:rPr>
+        <w:t>At 2000ms, node 0 still haven</w:t>
+      </w:r>
+      <w:r>
+        <w:t>’</w:t>
+      </w:r>
+      <w:r>
+        <w:rPr>
+          <w:rFonts w:hint="eastAsia"/>
+        </w:rPr>
+        <w:t>t received any heartbeat</w:t>
+      </w:r>
+      <w:r>
+        <w:rPr>
+          <w:rFonts w:hint="eastAsia"/>
+        </w:rPr>
+        <w:t>, since node 1 just starts up, and node 2 haven</w:t>
+      </w:r>
+      <w:r>
+        <w:t>’</w:t>
+      </w:r>
+      <w:r>
+        <w:rPr>
+          <w:rFonts w:hint="eastAsia"/>
+        </w:rPr>
+        <w:t xml:space="preserve">t </w:t>
+      </w:r>
+      <w:r>
+        <w:t>started</w:t>
+      </w:r>
+      <w:r>
+        <w:rPr>
+          <w:rFonts w:hint="eastAsia"/>
+        </w:rPr>
+        <w:t xml:space="preserve"> yet, so node 0 puts node 1 and node 2 into </w:t>
+      </w:r>
+      <w:r>
+        <w:t>suspicion</w:t>
+      </w:r>
+      <w:r>
+        <w:rPr>
+          <w:rFonts w:hint="eastAsia"/>
+        </w:rPr>
+        <w:t>, and broadcast again.</w:t>
+      </w:r>
+    </w:p>
+    <w:p>
+      <w:pPr>
+        <w:rPr>
+          <w:color w:val="4F81BD" w:themeColor="accent1"/>
+        </w:rPr>
+      </w:pPr>
+      <w:r>
+        <w:rPr>
+          <w:color w:val="4F81BD" w:themeColor="accent1"/>
+        </w:rPr>
+        <w:t>Node 0: send heartbeat to Node 1 at 1202660297985</w:t>
+      </w:r>
+      <w:r>
+        <w:rPr>
+          <w:rFonts w:hint="eastAsia"/>
+          <w:color w:val="4F81BD" w:themeColor="accent1"/>
+        </w:rPr>
+        <w:t xml:space="preserve"> [at 2022ms, will reach node 1 at 5022ms]</w:t>
+      </w:r>
+    </w:p>
+    <w:p>
+      <w:pPr>
+        <w:rPr>
+          <w:color w:val="4F81BD" w:themeColor="accent1"/>
+        </w:rPr>
+      </w:pPr>
+      <w:r>
+        <w:rPr>
+          <w:color w:val="4F81BD" w:themeColor="accent1"/>
+        </w:rPr>
+        <w:t>Node 0: send heartbeat to Node 2 at 1202660297985</w:t>
+      </w:r>
+      <w:r>
+        <w:rPr>
+          <w:rFonts w:hint="eastAsia"/>
+          <w:color w:val="4F81BD" w:themeColor="accent1"/>
+        </w:rPr>
+        <w:t xml:space="preserve"> [at 2022ms, will reach node 2 at 3022ms]</w:t>
+      </w:r>
+    </w:p>
+    <w:p>
+      <w:pPr>
+        <w:rPr>
+          <w:rFonts w:hint="eastAsia"/>
+          <w:color w:val="4F81BD" w:themeColor="accent1"/>
+        </w:rPr>
+      </w:pPr>
+      <w:r>
+        <w:rPr>
+          <w:color w:val="4F81BD" w:themeColor="accent1"/>
+        </w:rPr>
+        <w:t>Suspect "Node 1"!, at 1202660297986</w:t>
+      </w:r>
+      <w:r>
+        <w:rPr>
+          <w:rFonts w:hint="eastAsia"/>
+          <w:color w:val="4F81BD" w:themeColor="accent1"/>
+        </w:rPr>
+        <w:t xml:space="preserve"> [at 2023ms]</w:t>
+      </w:r>
+    </w:p>
+    <w:p>
+      <w:pPr>
+        <w:rPr>
+          <w:rFonts w:hint="eastAsia"/>
+          <w:color w:val="4F81BD" w:themeColor="accent1"/>
+        </w:rPr>
+      </w:pPr>
+      <w:r>
+        <w:rPr>
+          <w:color w:val="4F81BD" w:themeColor="accent1"/>
+        </w:rPr>
+        <w:t>Suspect "Node 2"!, at 1202660297986</w:t>
+      </w:r>
+      <w:r>
+        <w:rPr>
+          <w:rFonts w:hint="eastAsia"/>
+          <w:color w:val="4F81BD" w:themeColor="accent1"/>
+        </w:rPr>
+        <w:t xml:space="preserve"> [at 2023ms]</w:t>
+      </w:r>
+    </w:p>
+    <w:p>
+      <w:pPr>
+        <w:rPr>
+          <w:rFonts w:hint="eastAsia"/>
+        </w:rPr>
+      </w:pPr>
+      <w:r>
+        <w:rPr>
+          <w:rFonts w:hint="eastAsia"/>
+        </w:rPr>
+        <w:t>At 3000ms, node 0 broadcasts again:</w:t>
+      </w:r>
+    </w:p>
+    <w:p>
+      <w:pPr>
+        <w:rPr>
+          <w:color w:val="4F81BD" w:themeColor="accent1"/>
+        </w:rPr>
+      </w:pPr>
+      <w:r>
+        <w:rPr>
+          <w:color w:val="4F81BD" w:themeColor="accent1"/>
+        </w:rPr>
+        <w:t>Node 0: send heartbeat to Node 1 at 1202660298999</w:t>
+      </w:r>
+      <w:r>
+        <w:rPr>
+          <w:rFonts w:hint="eastAsia"/>
+          <w:color w:val="4F81BD" w:themeColor="accent1"/>
+        </w:rPr>
+        <w:t xml:space="preserve"> [at 3036ms]</w:t>
+      </w:r>
+    </w:p>
+    <w:p>
+      <w:pPr>
+        <w:rPr>
+          <w:rFonts w:hint="eastAsia"/>
+          <w:color w:val="4F81BD" w:themeColor="accent1"/>
+        </w:rPr>
+      </w:pPr>
+      <w:r>
+        <w:rPr>
+          <w:color w:val="4F81BD" w:themeColor="accent1"/>
+        </w:rPr>
+        <w:t>Node 0: send heartbeat to Node 2 at 1202660298999</w:t>
+      </w:r>
+      <w:r>
+        <w:rPr>
+          <w:rFonts w:hint="eastAsia"/>
+          <w:color w:val="4F81BD" w:themeColor="accent1"/>
+        </w:rPr>
+        <w:t xml:space="preserve"> [at 3036ms]</w:t>
+      </w:r>
+    </w:p>
+    <w:p>
+      <w:pPr>
+        <w:rPr>
+          <w:rFonts w:hint="eastAsia"/>
+        </w:rPr>
+      </w:pPr>
+    </w:p>
+    <w:p>
+      <w:pPr>
+        <w:rPr>
+          <w:rFonts w:hint="eastAsia"/>
+        </w:rPr>
+      </w:pPr>
+      <w:r>
+        <w:rPr>
+          <w:rFonts w:hint="eastAsia"/>
+        </w:rPr>
+        <w:t xml:space="preserve">Meanwhile </w:t>
+      </w:r>
+      <w:r>
+        <w:rPr>
+          <w:rFonts w:hint="eastAsia"/>
+        </w:rPr>
+        <w:t>at 2000ms (1910ms, to be accurate), node 1 starts up</w:t>
+      </w:r>
+      <w:r>
+        <w:rPr>
+          <w:rFonts w:hint="eastAsia"/>
+        </w:rPr>
+        <w:t xml:space="preserve">, </w:t>
+      </w:r>
+      <w:r>
+        <w:rPr>
+          <w:rFonts w:hint="eastAsia"/>
+        </w:rPr>
+        <w:t>1000ms later node 1 broadcasts heartbeat:</w:t>
+      </w:r>
+    </w:p>
+    <w:p>
+      <w:pPr>
+        <w:rPr>
+          <w:rFonts w:hint="eastAsia"/>
+          <w:color w:val="4F81BD" w:themeColor="accent1"/>
+        </w:rPr>
+      </w:pPr>
+      <w:r>
+        <w:rPr>
+          <w:color w:val="4F81BD" w:themeColor="accent1"/>
+        </w:rPr>
+        <w:t>Node 1: send h</w:t>
+      </w:r>
+      <w:r>
+        <w:rPr>
+          <w:color w:val="4F81BD" w:themeColor="accent1"/>
+        </w:rPr>
+        <w:t>eartbeat to Node 0 at 120266029</w:t>
+      </w:r>
+      <w:r>
+        <w:rPr>
+          <w:rFonts w:hint="eastAsia"/>
+          <w:color w:val="4F81BD" w:themeColor="accent1"/>
+        </w:rPr>
+        <w:t>8</w:t>
+      </w:r>
+      <w:r>
+        <w:rPr>
+          <w:color w:val="4F81BD" w:themeColor="accent1"/>
+        </w:rPr>
+        <w:t>879</w:t>
+      </w:r>
+      <w:r>
+        <w:rPr>
+          <w:rFonts w:hint="eastAsia"/>
+          <w:color w:val="4F81BD" w:themeColor="accent1"/>
+        </w:rPr>
+        <w:t xml:space="preserve"> [at </w:t>
+      </w:r>
+      <w:r>
+        <w:rPr>
+          <w:rFonts w:hint="eastAsia"/>
+          <w:color w:val="4F81BD" w:themeColor="accent1"/>
+        </w:rPr>
+        <w:t>2</w:t>
+      </w:r>
+      <w:r>
+        <w:rPr>
+          <w:rFonts w:hint="eastAsia"/>
+          <w:color w:val="4F81BD" w:themeColor="accent1"/>
+        </w:rPr>
+        <w:t>916ms</w:t>
+      </w:r>
+      <w:r>
+        <w:rPr>
+          <w:rFonts w:hint="eastAsia"/>
+          <w:color w:val="4F81BD" w:themeColor="accent1"/>
+        </w:rPr>
+        <w:t>, will reach node 0 at 5916ms</w:t>
+      </w:r>
+      <w:r>
+        <w:rPr>
+          <w:rFonts w:hint="eastAsia"/>
+          <w:color w:val="4F81BD" w:themeColor="accent1"/>
+        </w:rPr>
+        <w:t>]</w:t>
+      </w:r>
+    </w:p>
+    <w:p>
+      <w:pPr>
+        <w:rPr>
+          <w:rFonts w:hint="eastAsia"/>
+          <w:color w:val="4F81BD" w:themeColor="accent1"/>
+        </w:rPr>
+      </w:pPr>
+      <w:r>
+        <w:rPr>
+          <w:color w:val="4F81BD" w:themeColor="accent1"/>
+        </w:rPr>
+        <w:t>Node 1: send h</w:t>
+      </w:r>
+      <w:r>
+        <w:rPr>
+          <w:color w:val="4F81BD" w:themeColor="accent1"/>
+        </w:rPr>
+        <w:t>eartbeat to Node 2 at 120266029</w:t>
+      </w:r>
+      <w:r>
+        <w:rPr>
+          <w:rFonts w:hint="eastAsia"/>
+          <w:color w:val="4F81BD" w:themeColor="accent1"/>
+        </w:rPr>
+        <w:t>8</w:t>
+      </w:r>
+      <w:r>
+        <w:rPr>
+          <w:color w:val="4F81BD" w:themeColor="accent1"/>
+        </w:rPr>
+        <w:t>879</w:t>
+      </w:r>
+      <w:r>
+        <w:rPr>
+          <w:rFonts w:hint="eastAsia"/>
+          <w:color w:val="4F81BD" w:themeColor="accent1"/>
+        </w:rPr>
+        <w:t xml:space="preserve"> [at </w:t>
+      </w:r>
+      <w:r>
+        <w:rPr>
+          <w:rFonts w:hint="eastAsia"/>
+          <w:color w:val="4F81BD" w:themeColor="accent1"/>
+        </w:rPr>
+        <w:t>2</w:t>
+      </w:r>
+      <w:r>
+        <w:rPr>
+          <w:rFonts w:hint="eastAsia"/>
+          <w:color w:val="4F81BD" w:themeColor="accent1"/>
+        </w:rPr>
+        <w:t>916ms</w:t>
+      </w:r>
+      <w:r>
+        <w:rPr>
+          <w:rFonts w:hint="eastAsia"/>
+          <w:color w:val="4F81BD" w:themeColor="accent1"/>
+        </w:rPr>
+        <w:t>, will reach node 2 at 3916ms</w:t>
+      </w:r>
+      <w:r>
+        <w:rPr>
+          <w:rFonts w:hint="eastAsia"/>
+          <w:color w:val="4F81BD" w:themeColor="accent1"/>
+        </w:rPr>
+        <w:t>]</w:t>
+      </w:r>
+    </w:p>
+    <w:p>
+      <w:pPr>
+        <w:rPr>
+          <w:rFonts w:hint="eastAsia"/>
+        </w:rPr>
+      </w:pPr>
+      <w:r>
+        <w:rPr>
+          <w:rFonts w:hint="eastAsia"/>
+        </w:rPr>
+        <w:t>At 3916ms, node 1 broadcasts again, and suspect node 0 and node 2:</w:t>
+      </w:r>
+    </w:p>
+    <w:p>
+      <w:pPr>
+        <w:rPr>
+          <w:rFonts w:hint="eastAsia"/>
+          <w:color w:val="4F81BD" w:themeColor="accent1"/>
+        </w:rPr>
+      </w:pPr>
+      <w:r>
+        <w:rPr>
+          <w:color w:val="4F81BD" w:themeColor="accent1"/>
+        </w:rPr>
+        <w:t>Node 1: send heartbeat to Node 0 at 1202660299879</w:t>
+      </w:r>
+      <w:r>
+        <w:rPr>
+          <w:rFonts w:hint="eastAsia"/>
+          <w:color w:val="4F81BD" w:themeColor="accent1"/>
+        </w:rPr>
+        <w:t xml:space="preserve"> [at 3916ms]</w:t>
+      </w:r>
+    </w:p>
+    <w:p>
+      <w:pPr>
+        <w:rPr>
+          <w:rFonts w:hint="eastAsia"/>
+          <w:color w:val="4F81BD" w:themeColor="accent1"/>
+        </w:rPr>
+      </w:pPr>
+      <w:r>
+        <w:rPr>
+          <w:color w:val="4F81BD" w:themeColor="accent1"/>
+        </w:rPr>
+        <w:t>Node 1: send heartbeat to Node 2 at 1202660299879</w:t>
+      </w:r>
+      <w:r>
+        <w:rPr>
+          <w:rFonts w:hint="eastAsia"/>
+          <w:color w:val="4F81BD" w:themeColor="accent1"/>
+        </w:rPr>
+        <w:t xml:space="preserve"> [at 3816ms]</w:t>
+      </w:r>
+    </w:p>
+    <w:p>
+      <w:pPr>
+        <w:rPr>
+          <w:rFonts w:hint="eastAsia"/>
+          <w:color w:val="4F81BD" w:themeColor="accent1"/>
+        </w:rPr>
+      </w:pPr>
+      <w:r>
+        <w:rPr>
+          <w:color w:val="4F81BD" w:themeColor="accent1"/>
+        </w:rPr>
+        <w:t>Suspect "Node 0"!, at 1202660299879</w:t>
+      </w:r>
+      <w:r>
+        <w:rPr>
+          <w:rFonts w:hint="eastAsia"/>
+          <w:color w:val="4F81BD" w:themeColor="accent1"/>
+        </w:rPr>
+        <w:t xml:space="preserve"> [at 3916ms]</w:t>
+      </w:r>
+    </w:p>
+    <w:p>
+      <w:pPr>
+        <w:rPr>
+          <w:rFonts w:hint="eastAsia"/>
+          <w:color w:val="4F81BD" w:themeColor="accent1"/>
+        </w:rPr>
+      </w:pPr>
+      <w:r>
+        <w:rPr>
+          <w:color w:val="4F81BD" w:themeColor="accent1"/>
+        </w:rPr>
+        <w:t>Suspect "Node 2"!, at 1202660299880</w:t>
+      </w:r>
+      <w:r>
+        <w:rPr>
+          <w:rFonts w:hint="eastAsia"/>
+          <w:color w:val="4F81BD" w:themeColor="accent1"/>
+        </w:rPr>
+        <w:t xml:space="preserve"> [at 3917ms]</w:t>
+      </w:r>
+    </w:p>
+    <w:p>
+      <w:pPr>
+        <w:rPr>
+          <w:rFonts w:hint="eastAsia"/>
+        </w:rPr>
+      </w:pPr>
+    </w:p>
+    <w:p>
+      <w:pPr>
+        <w:rPr>
+          <w:rFonts w:hint="eastAsia"/>
+        </w:rPr>
+      </w:pPr>
+      <w:r>
+        <w:rPr>
+          <w:rFonts w:hint="eastAsia"/>
+        </w:rPr>
+        <w:t>At the same time, while at 3127ms, node 2 starts up, it</w:t>
+      </w:r>
+      <w:r>
+        <w:rPr>
+          <w:rFonts w:hint="eastAsia"/>
+        </w:rPr>
+        <w:t xml:space="preserve"> first</w:t>
+      </w:r>
+      <w:r>
+        <w:rPr>
+          <w:rFonts w:hint="eastAsia"/>
+        </w:rPr>
+        <w:t xml:space="preserve"> receives a heartbeat </w:t>
+      </w:r>
+      <w:r>
+        <w:t>from</w:t>
+      </w:r>
+      <w:r>
+        <w:rPr>
+          <w:rFonts w:hint="eastAsia"/>
+        </w:rPr>
+        <w:t xml:space="preserve"> node 0</w:t>
+      </w:r>
+      <w:r>
+        <w:rPr>
+          <w:rFonts w:hint="eastAsia"/>
+        </w:rPr>
+        <w:t>:</w:t>
+      </w:r>
+    </w:p>
+    <w:p>
+      <w:pPr>
+        <w:rPr>
+          <w:rFonts w:hint="eastAsia"/>
+          <w:color w:val="4F81BD" w:themeColor="accent1"/>
+        </w:rPr>
+      </w:pPr>
+      <w:r>
+        <w:rPr>
+          <w:color w:val="4F81BD" w:themeColor="accent1"/>
+        </w:rPr>
+        <w:t>Node 2: Get a Heartbeat from "Node 0" at 1202660300006</w:t>
+      </w:r>
+      <w:r>
+        <w:rPr>
+          <w:rFonts w:hint="eastAsia"/>
+          <w:color w:val="4F81BD" w:themeColor="accent1"/>
+        </w:rPr>
+        <w:t xml:space="preserve"> [at 4043</w:t>
+      </w:r>
+      <w:r>
+        <w:rPr>
+          <w:rFonts w:hint="eastAsia"/>
+          <w:color w:val="4F81BD" w:themeColor="accent1"/>
+        </w:rPr>
+        <w:t>ms</w:t>
+      </w:r>
+      <w:r>
+        <w:rPr>
+          <w:rFonts w:hint="eastAsia"/>
+          <w:color w:val="4F81BD" w:themeColor="accent1"/>
+        </w:rPr>
+        <w:t>]</w:t>
+      </w:r>
+      <w:r>
+        <w:rPr>
+          <w:color w:val="4F81BD" w:themeColor="accent1"/>
+        </w:rPr>
+        <w:t>, the message was send at 1202660298999</w:t>
+      </w:r>
+      <w:r>
+        <w:rPr>
+          <w:rFonts w:hint="eastAsia"/>
+          <w:color w:val="4F81BD" w:themeColor="accent1"/>
+        </w:rPr>
+        <w:t xml:space="preserve"> [at 3036ms]</w:t>
+      </w:r>
+    </w:p>
+    <w:p>
+      <w:pPr>
+        <w:rPr>
+          <w:rFonts w:hint="eastAsia"/>
+        </w:rPr>
+      </w:pPr>
+      <w:r>
+        <w:rPr>
+          <w:rFonts w:hint="eastAsia"/>
+        </w:rPr>
+        <w:t>And node 2 broadcasts at 4127ms:</w:t>
+      </w:r>
+    </w:p>
+    <w:p>
+      <w:pPr>
+        <w:rPr>
+          <w:color w:val="4F81BD" w:themeColor="accent1"/>
+        </w:rPr>
+      </w:pPr>
+      <w:r>
+        <w:rPr>
+          <w:color w:val="4F81BD" w:themeColor="accent1"/>
+        </w:rPr>
+        <w:t>Node 2: send heartbeat to Node 0 at 1202660300093</w:t>
+      </w:r>
+      <w:r>
+        <w:rPr>
+          <w:rFonts w:hint="eastAsia"/>
+          <w:color w:val="4F81BD" w:themeColor="accent1"/>
+        </w:rPr>
+        <w:t xml:space="preserve"> [at 4130ms]</w:t>
+      </w:r>
+    </w:p>
+    <w:p>
+      <w:pPr>
+        <w:rPr>
+          <w:rFonts w:hint="eastAsia"/>
+          <w:color w:val="4F81BD" w:themeColor="accent1"/>
+        </w:rPr>
+      </w:pPr>
+      <w:r>
+        <w:rPr>
+          <w:color w:val="4F81BD" w:themeColor="accent1"/>
+        </w:rPr>
+        <w:t>Node 2: send heartbeat to Node 1 at 1202660300093</w:t>
+      </w:r>
+      <w:r>
+        <w:rPr>
+          <w:rFonts w:hint="eastAsia"/>
+          <w:color w:val="4F81BD" w:themeColor="accent1"/>
+        </w:rPr>
+        <w:t xml:space="preserve"> [at 4130ms]</w:t>
+      </w:r>
+    </w:p>
+    <w:p>
+      <w:pPr>
+        <w:rPr>
+          <w:rFonts w:hint="eastAsia"/>
+        </w:rPr>
+      </w:pPr>
+      <w:r>
+        <w:rPr>
+          <w:rFonts w:hint="eastAsia"/>
+        </w:rPr>
+        <w:t>Later</w:t>
+      </w:r>
+      <w:r>
+        <w:rPr>
+          <w:rFonts w:hint="eastAsia"/>
+        </w:rPr>
+        <w:t xml:space="preserve"> </w:t>
+      </w:r>
+      <w:r>
+        <w:rPr>
+          <w:rFonts w:hint="eastAsia"/>
+        </w:rPr>
+        <w:t>on</w:t>
+      </w:r>
+      <w:r>
+        <w:rPr>
+          <w:rFonts w:hint="eastAsia"/>
+        </w:rPr>
+        <w:t xml:space="preserve"> node 2 receives a heartbeat from node 2:</w:t>
+      </w:r>
+    </w:p>
+    <w:p>
+      <w:pPr>
+        <w:rPr>
+          <w:rFonts w:hint="eastAsia"/>
+          <w:color w:val="4F81BD" w:themeColor="accent1"/>
+        </w:rPr>
+      </w:pPr>
+      <w:r>
+        <w:rPr>
+          <w:color w:val="4F81BD" w:themeColor="accent1"/>
+        </w:rPr>
+        <w:t>Node 2: Get a Heartbeat from "Node 1" at 1202660300892</w:t>
+      </w:r>
+      <w:r>
+        <w:rPr>
+          <w:rFonts w:hint="eastAsia"/>
+          <w:color w:val="4F81BD" w:themeColor="accent1"/>
+        </w:rPr>
+        <w:t xml:space="preserve"> [at 4929ms]</w:t>
+      </w:r>
+      <w:r>
+        <w:rPr>
+          <w:color w:val="4F81BD" w:themeColor="accent1"/>
+        </w:rPr>
+        <w:t>, the message was send at 1202660298879</w:t>
+      </w:r>
+      <w:r>
+        <w:rPr>
+          <w:rFonts w:hint="eastAsia"/>
+          <w:color w:val="4F81BD" w:themeColor="accent1"/>
+        </w:rPr>
+        <w:t xml:space="preserve"> [at 2916ms]</w:t>
+      </w:r>
+    </w:p>
+    <w:p>
+      <w:pPr>
+        <w:rPr>
+          <w:rFonts w:hint="eastAsia"/>
+          <w:color w:val="4F81BD" w:themeColor="accent1"/>
+        </w:rPr>
+      </w:pPr>
+    </w:p>
+    <w:p>
+      <w:pPr>
+        <w:rPr>
+          <w:rFonts w:hint="eastAsia"/>
+        </w:rPr>
+      </w:pPr>
+      <w:r>
+        <w:rPr>
+          <w:rFonts w:hint="eastAsia"/>
+        </w:rPr>
+        <w:t xml:space="preserve">Come back to node 0, </w:t>
+      </w:r>
+      <w:r>
+        <w:rPr>
+          <w:rFonts w:hint="eastAsia"/>
+        </w:rPr>
+        <w:t xml:space="preserve">it </w:t>
+      </w:r>
+      <w:r>
+        <w:t>receives</w:t>
+      </w:r>
+      <w:r>
+        <w:rPr>
+          <w:rFonts w:hint="eastAsia"/>
+        </w:rPr>
+        <w:t xml:space="preserve"> a heartbeat from node 2, so it restores node 2 and change its period to 2000ms:</w:t>
+      </w:r>
+    </w:p>
+    <w:p>
+      <w:pPr>
+        <w:rPr>
+          <w:rFonts w:hint="eastAsia"/>
+          <w:color w:val="4F81BD" w:themeColor="accent1"/>
+        </w:rPr>
+      </w:pPr>
+      <w:r>
+        <w:rPr>
+          <w:color w:val="4F81BD" w:themeColor="accent1"/>
+        </w:rPr>
+        <w:t>Node 0: Get a Heartbeat from "Node 2" at 1202660301126, the message was send at 1202660300093</w:t>
+      </w:r>
+    </w:p>
+    <w:p>
+      <w:pPr>
+        <w:rPr>
+          <w:color w:val="4F81BD" w:themeColor="accent1"/>
+        </w:rPr>
+      </w:pPr>
+      <w:r>
+        <w:rPr>
+          <w:color w:val="4F81BD" w:themeColor="accent1"/>
+        </w:rPr>
+        <w:lastRenderedPageBreak/>
+        <w:t>Restore "Node 1"!, at 1202660302002</w:t>
+      </w:r>
+    </w:p>
+    <w:p>
+      <w:pPr>
+        <w:rPr>
+          <w:color w:val="4F81BD" w:themeColor="accent1"/>
+        </w:rPr>
+      </w:pPr>
+      <w:r>
+        <w:rPr>
+          <w:color w:val="4F81BD" w:themeColor="accent1"/>
+        </w:rPr>
+        <w:t>Period = 2000 ms</w:t>
+      </w:r>
+    </w:p>
+    <w:p>
+      <w:pPr>
+        <w:rPr>
+          <w:rFonts w:hint="eastAsia"/>
+        </w:rPr>
+      </w:pPr>
+      <w:r>
+        <w:rPr>
+          <w:rFonts w:hint="eastAsia"/>
+        </w:rPr>
+        <w:t>Followed by a heartbeat from node 1, so node 1 is restored as well</w:t>
+      </w:r>
+    </w:p>
+    <w:p/>
     <w:sectPr>
-      <w:headerReference w:type="default" r:id="rId9"/>
-      <w:footerReference w:type="default" r:id="rId10"/>
+      <w:headerReference w:type="default" r:id="rId10"/>
+      <w:footerReference w:type="default" r:id="rId11"/>
       <w:pgSz w:w="11906" w:h="16838"/>
       <w:pgMar w:top="1440" w:right="1800" w:bottom="1440" w:left="1800" w:header="851" w:footer="992" w:gutter="0"/>
       <w:cols w:space="425"/>
@@ -1689,7 +3194,7 @@
     <w:sdtContent>
       <w:p>
         <w:pPr>
-          <w:pStyle w:val="a9"/>
+          <w:pStyle w:val="Footer"/>
           <w:jc w:val="center"/>
         </w:pPr>
         <w:r>
@@ -1718,7 +3223,7 @@
             <w:b/>
             <w:noProof/>
           </w:rPr>
-          <w:t>4</w:t>
+          <w:t>7</w:t>
         </w:r>
         <w:r>
           <w:rPr>
@@ -1764,7 +3269,7 @@
 <w:hdr xmlns:ve="http://schemas.openxmlformats.org/markup-compatibility/2006" xmlns:o="urn:schemas-microsoft-com:office:office" xmlns:r="http://schemas.openxmlformats.org/officeDocument/2006/relationships" xmlns:m="http://schemas.openxmlformats.org/officeDocument/2006/math" xmlns:v="urn:schemas-microsoft-com:vml" xmlns:wp="http://schemas.openxmlformats.org/drawingml/2006/wordprocessingDrawing" xmlns:w10="urn:schemas-microsoft-com:office:word" xmlns:w="http://schemas.openxmlformats.org/wordprocessingml/2006/main" xmlns:wne="http://schemas.microsoft.com/office/word/2006/wordml">
   <w:p>
     <w:pPr>
-      <w:pStyle w:val="a8"/>
+      <w:pStyle w:val="Header"/>
       <w:jc w:val="both"/>
     </w:pPr>
     <w:r>
@@ -1945,20 +3450,20 @@
     <w:lsdException w:name="Bibliography" w:uiPriority="37"/>
     <w:lsdException w:name="TOC Heading" w:uiPriority="39" w:qFormat="1"/>
   </w:latentStyles>
-  <w:style w:type="paragraph" w:default="1" w:styleId="a">
+  <w:style w:type="paragraph" w:default="1" w:styleId="Normal">
     <w:name w:val="Normal"/>
     <w:qFormat/>
-    <w:rsid w:val="00CC23E0"/>
+    <w:rsid w:val="0025600D"/>
     <w:pPr>
       <w:widowControl w:val="0"/>
       <w:jc w:val="both"/>
     </w:pPr>
   </w:style>
-  <w:style w:type="paragraph" w:styleId="1">
+  <w:style w:type="paragraph" w:styleId="Heading1">
     <w:name w:val="heading 1"/>
-    <w:basedOn w:val="a"/>
-    <w:next w:val="a"/>
-    <w:link w:val="1Char"/>
+    <w:basedOn w:val="Normal"/>
+    <w:next w:val="Normal"/>
+    <w:link w:val="Heading1Char"/>
     <w:uiPriority w:val="9"/>
     <w:qFormat/>
     <w:rsid w:val="00956DCC"/>
@@ -1976,11 +3481,11 @@
       <w:szCs w:val="44"/>
     </w:rPr>
   </w:style>
-  <w:style w:type="paragraph" w:styleId="2">
+  <w:style w:type="paragraph" w:styleId="Heading2">
     <w:name w:val="heading 2"/>
-    <w:basedOn w:val="a"/>
-    <w:next w:val="a"/>
-    <w:link w:val="2Char"/>
+    <w:basedOn w:val="Normal"/>
+    <w:next w:val="Normal"/>
+    <w:link w:val="Heading2Char"/>
     <w:uiPriority w:val="9"/>
     <w:unhideWhenUsed/>
     <w:qFormat/>
@@ -1999,12 +3504,13 @@
       <w:szCs w:val="32"/>
     </w:rPr>
   </w:style>
-  <w:style w:type="character" w:default="1" w:styleId="a0">
+  <w:style w:type="character" w:default="1" w:styleId="DefaultParagraphFont">
     <w:name w:val="Default Paragraph Font"/>
     <w:uiPriority w:val="1"/>
+    <w:semiHidden/>
     <w:unhideWhenUsed/>
   </w:style>
-  <w:style w:type="table" w:default="1" w:styleId="a1">
+  <w:style w:type="table" w:default="1" w:styleId="TableNormal">
     <w:name w:val="Normal Table"/>
     <w:uiPriority w:val="99"/>
     <w:semiHidden/>
@@ -2020,16 +3526,16 @@
       </w:tblCellMar>
     </w:tblPr>
   </w:style>
-  <w:style w:type="numbering" w:default="1" w:styleId="a2">
+  <w:style w:type="numbering" w:default="1" w:styleId="NoList">
     <w:name w:val="No List"/>
     <w:uiPriority w:val="99"/>
     <w:semiHidden/>
     <w:unhideWhenUsed/>
   </w:style>
-  <w:style w:type="paragraph" w:styleId="a3">
+  <w:style w:type="paragraph" w:styleId="BalloonText">
     <w:name w:val="Balloon Text"/>
-    <w:basedOn w:val="a"/>
-    <w:link w:val="Char"/>
+    <w:basedOn w:val="Normal"/>
+    <w:link w:val="BalloonTextChar"/>
     <w:uiPriority w:val="99"/>
     <w:semiHidden/>
     <w:unhideWhenUsed/>
@@ -2039,10 +3545,10 @@
       <w:szCs w:val="16"/>
     </w:rPr>
   </w:style>
-  <w:style w:type="character" w:customStyle="1" w:styleId="Char">
-    <w:name w:val="批注框文本 Char"/>
-    <w:basedOn w:val="a0"/>
-    <w:link w:val="a3"/>
+  <w:style w:type="character" w:customStyle="1" w:styleId="BalloonTextChar">
+    <w:name w:val="Balloon Text Char"/>
+    <w:basedOn w:val="DefaultParagraphFont"/>
+    <w:link w:val="BalloonText"/>
     <w:uiPriority w:val="99"/>
     <w:semiHidden/>
     <w:rsid w:val="00545449"/>
@@ -2051,10 +3557,10 @@
       <w:szCs w:val="16"/>
     </w:rPr>
   </w:style>
-  <w:style w:type="paragraph" w:styleId="a4">
+  <w:style w:type="paragraph" w:styleId="Caption">
     <w:name w:val="caption"/>
-    <w:basedOn w:val="a"/>
-    <w:next w:val="a"/>
+    <w:basedOn w:val="Normal"/>
+    <w:next w:val="Normal"/>
     <w:uiPriority w:val="35"/>
     <w:unhideWhenUsed/>
     <w:qFormat/>
@@ -2065,10 +3571,10 @@
       <w:szCs w:val="20"/>
     </w:rPr>
   </w:style>
-  <w:style w:type="character" w:customStyle="1" w:styleId="1Char">
-    <w:name w:val="标题 1 Char"/>
-    <w:basedOn w:val="a0"/>
-    <w:link w:val="1"/>
+  <w:style w:type="character" w:customStyle="1" w:styleId="Heading1Char">
+    <w:name w:val="Heading 1 Char"/>
+    <w:basedOn w:val="DefaultParagraphFont"/>
+    <w:link w:val="Heading1"/>
     <w:uiPriority w:val="9"/>
     <w:rsid w:val="00956DCC"/>
     <w:rPr>
@@ -2079,11 +3585,11 @@
       <w:szCs w:val="44"/>
     </w:rPr>
   </w:style>
-  <w:style w:type="paragraph" w:styleId="a5">
+  <w:style w:type="paragraph" w:styleId="Title">
     <w:name w:val="Title"/>
-    <w:basedOn w:val="a"/>
-    <w:next w:val="a"/>
-    <w:link w:val="Char0"/>
+    <w:basedOn w:val="Normal"/>
+    <w:next w:val="Normal"/>
+    <w:link w:val="TitleChar"/>
     <w:uiPriority w:val="10"/>
     <w:qFormat/>
     <w:rsid w:val="00956DCC"/>
@@ -2100,10 +3606,10 @@
       <w:szCs w:val="32"/>
     </w:rPr>
   </w:style>
-  <w:style w:type="character" w:customStyle="1" w:styleId="Char0">
-    <w:name w:val="标题 Char"/>
-    <w:basedOn w:val="a0"/>
-    <w:link w:val="a5"/>
+  <w:style w:type="character" w:customStyle="1" w:styleId="TitleChar">
+    <w:name w:val="Title Char"/>
+    <w:basedOn w:val="DefaultParagraphFont"/>
+    <w:link w:val="Title"/>
     <w:uiPriority w:val="10"/>
     <w:rsid w:val="00956DCC"/>
     <w:rPr>
@@ -2114,9 +3620,9 @@
       <w:szCs w:val="32"/>
     </w:rPr>
   </w:style>
-  <w:style w:type="table" w:styleId="a6">
+  <w:style w:type="table" w:styleId="TableGrid">
     <w:name w:val="Table Grid"/>
-    <w:basedOn w:val="a1"/>
+    <w:basedOn w:val="TableNormal"/>
     <w:uiPriority w:val="59"/>
     <w:rsid w:val="006B5990"/>
     <w:tblPr>
@@ -2137,9 +3643,9 @@
       </w:tblCellMar>
     </w:tblPr>
   </w:style>
-  <w:style w:type="table" w:styleId="-3">
+  <w:style w:type="table" w:styleId="LightShading-Accent3">
     <w:name w:val="Light Shading Accent 3"/>
-    <w:basedOn w:val="a1"/>
+    <w:basedOn w:val="TableNormal"/>
     <w:uiPriority w:val="60"/>
     <w:rsid w:val="006B5990"/>
     <w:rPr>
@@ -2237,9 +3743,9 @@
       </w:tcPr>
     </w:tblStylePr>
   </w:style>
-  <w:style w:type="table" w:styleId="-2">
+  <w:style w:type="table" w:styleId="LightShading-Accent2">
     <w:name w:val="Light Shading Accent 2"/>
-    <w:basedOn w:val="a1"/>
+    <w:basedOn w:val="TableNormal"/>
     <w:uiPriority w:val="60"/>
     <w:rsid w:val="005A00DB"/>
     <w:rPr>
@@ -2337,9 +3843,9 @@
       </w:tcPr>
     </w:tblStylePr>
   </w:style>
-  <w:style w:type="table" w:styleId="-5">
+  <w:style w:type="table" w:styleId="LightShading-Accent5">
     <w:name w:val="Light Shading Accent 5"/>
-    <w:basedOn w:val="a1"/>
+    <w:basedOn w:val="TableNormal"/>
     <w:uiPriority w:val="60"/>
     <w:rsid w:val="00CB2F54"/>
     <w:rPr>
@@ -2437,10 +3943,10 @@
       </w:tcPr>
     </w:tblStylePr>
   </w:style>
-  <w:style w:type="paragraph" w:styleId="a7">
+  <w:style w:type="paragraph" w:styleId="DocumentMap">
     <w:name w:val="Document Map"/>
-    <w:basedOn w:val="a"/>
-    <w:link w:val="Char1"/>
+    <w:basedOn w:val="Normal"/>
+    <w:link w:val="DocumentMapChar"/>
     <w:uiPriority w:val="99"/>
     <w:semiHidden/>
     <w:unhideWhenUsed/>
@@ -2451,10 +3957,10 @@
       <w:szCs w:val="16"/>
     </w:rPr>
   </w:style>
-  <w:style w:type="character" w:customStyle="1" w:styleId="Char1">
-    <w:name w:val="文档结构图 Char"/>
-    <w:basedOn w:val="a0"/>
-    <w:link w:val="a7"/>
+  <w:style w:type="character" w:customStyle="1" w:styleId="DocumentMapChar">
+    <w:name w:val="Document Map Char"/>
+    <w:basedOn w:val="DefaultParagraphFont"/>
+    <w:link w:val="DocumentMap"/>
     <w:uiPriority w:val="99"/>
     <w:semiHidden/>
     <w:rsid w:val="000004B6"/>
@@ -2464,10 +3970,10 @@
       <w:szCs w:val="16"/>
     </w:rPr>
   </w:style>
-  <w:style w:type="paragraph" w:styleId="a8">
+  <w:style w:type="paragraph" w:styleId="Header">
     <w:name w:val="header"/>
-    <w:basedOn w:val="a"/>
-    <w:link w:val="Char2"/>
+    <w:basedOn w:val="Normal"/>
+    <w:link w:val="HeaderChar"/>
     <w:uiPriority w:val="99"/>
     <w:unhideWhenUsed/>
     <w:rsid w:val="000004B6"/>
@@ -2487,10 +3993,10 @@
       <w:szCs w:val="18"/>
     </w:rPr>
   </w:style>
-  <w:style w:type="character" w:customStyle="1" w:styleId="Char2">
-    <w:name w:val="页眉 Char"/>
-    <w:basedOn w:val="a0"/>
-    <w:link w:val="a8"/>
+  <w:style w:type="character" w:customStyle="1" w:styleId="HeaderChar">
+    <w:name w:val="Header Char"/>
+    <w:basedOn w:val="DefaultParagraphFont"/>
+    <w:link w:val="Header"/>
     <w:uiPriority w:val="99"/>
     <w:rsid w:val="000004B6"/>
     <w:rPr>
@@ -2498,10 +4004,10 @@
       <w:szCs w:val="18"/>
     </w:rPr>
   </w:style>
-  <w:style w:type="paragraph" w:styleId="a9">
+  <w:style w:type="paragraph" w:styleId="Footer">
     <w:name w:val="footer"/>
-    <w:basedOn w:val="a"/>
-    <w:link w:val="Char3"/>
+    <w:basedOn w:val="Normal"/>
+    <w:link w:val="FooterChar"/>
     <w:uiPriority w:val="99"/>
     <w:unhideWhenUsed/>
     <w:rsid w:val="000004B6"/>
@@ -2518,10 +4024,10 @@
       <w:szCs w:val="18"/>
     </w:rPr>
   </w:style>
-  <w:style w:type="character" w:customStyle="1" w:styleId="Char3">
-    <w:name w:val="页脚 Char"/>
-    <w:basedOn w:val="a0"/>
-    <w:link w:val="a9"/>
+  <w:style w:type="character" w:customStyle="1" w:styleId="FooterChar">
+    <w:name w:val="Footer Char"/>
+    <w:basedOn w:val="DefaultParagraphFont"/>
+    <w:link w:val="Footer"/>
     <w:uiPriority w:val="99"/>
     <w:rsid w:val="000004B6"/>
     <w:rPr>
@@ -2529,9 +4035,9 @@
       <w:szCs w:val="18"/>
     </w:rPr>
   </w:style>
-  <w:style w:type="table" w:styleId="-4">
+  <w:style w:type="table" w:styleId="LightShading-Accent4">
     <w:name w:val="Light Shading Accent 4"/>
-    <w:basedOn w:val="a1"/>
+    <w:basedOn w:val="TableNormal"/>
     <w:uiPriority w:val="60"/>
     <w:rsid w:val="000004B6"/>
     <w:rPr>
@@ -2629,9 +4135,9 @@
       </w:tcPr>
     </w:tblStylePr>
   </w:style>
-  <w:style w:type="table" w:styleId="-6">
+  <w:style w:type="table" w:styleId="LightShading-Accent6">
     <w:name w:val="Light Shading Accent 6"/>
-    <w:basedOn w:val="a1"/>
+    <w:basedOn w:val="TableNormal"/>
     <w:uiPriority w:val="60"/>
     <w:rsid w:val="000004B6"/>
     <w:rPr>
@@ -2729,9 +4235,9 @@
       </w:tcPr>
     </w:tblStylePr>
   </w:style>
-  <w:style w:type="paragraph" w:styleId="aa">
+  <w:style w:type="paragraph" w:styleId="NoSpacing">
     <w:name w:val="No Spacing"/>
-    <w:link w:val="Char4"/>
+    <w:link w:val="NoSpacingChar"/>
     <w:uiPriority w:val="1"/>
     <w:qFormat/>
     <w:rsid w:val="0061080E"/>
@@ -2741,10 +4247,10 @@
       <w:lang w:eastAsia="en-US"/>
     </w:rPr>
   </w:style>
-  <w:style w:type="character" w:customStyle="1" w:styleId="Char4">
-    <w:name w:val="无间隔 Char"/>
-    <w:basedOn w:val="a0"/>
-    <w:link w:val="aa"/>
+  <w:style w:type="character" w:customStyle="1" w:styleId="NoSpacingChar">
+    <w:name w:val="No Spacing Char"/>
+    <w:basedOn w:val="DefaultParagraphFont"/>
+    <w:link w:val="NoSpacing"/>
     <w:uiPriority w:val="1"/>
     <w:rsid w:val="0061080E"/>
     <w:rPr>
@@ -2753,10 +4259,10 @@
       <w:lang w:eastAsia="en-US"/>
     </w:rPr>
   </w:style>
-  <w:style w:type="character" w:customStyle="1" w:styleId="2Char">
-    <w:name w:val="标题 2 Char"/>
-    <w:basedOn w:val="a0"/>
-    <w:link w:val="2"/>
+  <w:style w:type="character" w:customStyle="1" w:styleId="Heading2Char">
+    <w:name w:val="Heading 2 Char"/>
+    <w:basedOn w:val="DefaultParagraphFont"/>
+    <w:link w:val="Heading2"/>
     <w:uiPriority w:val="9"/>
     <w:rsid w:val="006665D7"/>
     <w:rPr>
@@ -2767,9 +4273,9 @@
       <w:szCs w:val="32"/>
     </w:rPr>
   </w:style>
-  <w:style w:type="table" w:styleId="-60">
+  <w:style w:type="table" w:styleId="LightList-Accent6">
     <w:name w:val="Light List Accent 6"/>
-    <w:basedOn w:val="a1"/>
+    <w:basedOn w:val="TableNormal"/>
     <w:uiPriority w:val="61"/>
     <w:rsid w:val="00D002F9"/>
     <w:tblPr>
@@ -2856,9 +4362,9 @@
       </w:tcPr>
     </w:tblStylePr>
   </w:style>
-  <w:style w:type="table" w:styleId="-50">
+  <w:style w:type="table" w:styleId="LightList-Accent5">
     <w:name w:val="Light List Accent 5"/>
-    <w:basedOn w:val="a1"/>
+    <w:basedOn w:val="TableNormal"/>
     <w:uiPriority w:val="61"/>
     <w:rsid w:val="00D002F9"/>
     <w:tblPr>
@@ -2945,9 +4451,9 @@
       </w:tcPr>
     </w:tblStylePr>
   </w:style>
-  <w:style w:type="table" w:styleId="-40">
+  <w:style w:type="table" w:styleId="LightList-Accent4">
     <w:name w:val="Light List Accent 4"/>
-    <w:basedOn w:val="a1"/>
+    <w:basedOn w:val="TableNormal"/>
     <w:uiPriority w:val="61"/>
     <w:rsid w:val="00630F7A"/>
     <w:tblPr>
@@ -3034,9 +4540,9 @@
       </w:tcPr>
     </w:tblStylePr>
   </w:style>
-  <w:style w:type="table" w:styleId="-20">
+  <w:style w:type="table" w:styleId="LightList-Accent2">
     <w:name w:val="Light List Accent 2"/>
-    <w:basedOn w:val="a1"/>
+    <w:basedOn w:val="TableNormal"/>
     <w:uiPriority w:val="61"/>
     <w:rsid w:val="00CC23E0"/>
     <w:tblPr>
@@ -3123,9 +4629,9 @@
       </w:tcPr>
     </w:tblStylePr>
   </w:style>
-  <w:style w:type="table" w:styleId="-1">
-    <w:name w:val="Light List Accent 1"/>
-    <w:basedOn w:val="a1"/>
+  <w:style w:type="table" w:customStyle="1" w:styleId="LightList-Accent11">
+    <w:name w:val="Light List - Accent 11"/>
+    <w:basedOn w:val="TableNormal"/>
     <w:uiPriority w:val="61"/>
     <w:rsid w:val="00CC23E0"/>
     <w:tblPr>
@@ -3212,103 +4718,101 @@
       </w:tcPr>
     </w:tblStylePr>
   </w:style>
+  <w:style w:type="table" w:styleId="LightList-Accent3">
+    <w:name w:val="Light List Accent 3"/>
+    <w:basedOn w:val="TableNormal"/>
+    <w:uiPriority w:val="61"/>
+    <w:rsid w:val="00AD3F96"/>
+    <w:tblPr>
+      <w:tblStyleRowBandSize w:val="1"/>
+      <w:tblStyleColBandSize w:val="1"/>
+      <w:tblInd w:w="0" w:type="dxa"/>
+      <w:tblBorders>
+        <w:top w:val="single" w:sz="8" w:space="0" w:color="9BBB59" w:themeColor="accent3"/>
+        <w:left w:val="single" w:sz="8" w:space="0" w:color="9BBB59" w:themeColor="accent3"/>
+        <w:bottom w:val="single" w:sz="8" w:space="0" w:color="9BBB59" w:themeColor="accent3"/>
+        <w:right w:val="single" w:sz="8" w:space="0" w:color="9BBB59" w:themeColor="accent3"/>
+      </w:tblBorders>
+      <w:tblCellMar>
+        <w:top w:w="0" w:type="dxa"/>
+        <w:left w:w="108" w:type="dxa"/>
+        <w:bottom w:w="0" w:type="dxa"/>
+        <w:right w:w="108" w:type="dxa"/>
+      </w:tblCellMar>
+    </w:tblPr>
+    <w:tblStylePr w:type="firstRow">
+      <w:pPr>
+        <w:spacing w:before="0" w:after="0" w:line="240" w:lineRule="auto"/>
+      </w:pPr>
+      <w:rPr>
+        <w:b/>
+        <w:bCs/>
+        <w:color w:val="FFFFFF" w:themeColor="background1"/>
+      </w:rPr>
+      <w:tblPr/>
+      <w:tcPr>
+        <w:shd w:val="clear" w:color="auto" w:fill="9BBB59" w:themeFill="accent3"/>
+      </w:tcPr>
+    </w:tblStylePr>
+    <w:tblStylePr w:type="lastRow">
+      <w:pPr>
+        <w:spacing w:before="0" w:after="0" w:line="240" w:lineRule="auto"/>
+      </w:pPr>
+      <w:rPr>
+        <w:b/>
+        <w:bCs/>
+      </w:rPr>
+      <w:tblPr/>
+      <w:tcPr>
+        <w:tcBorders>
+          <w:top w:val="double" w:sz="6" w:space="0" w:color="9BBB59" w:themeColor="accent3"/>
+          <w:left w:val="single" w:sz="8" w:space="0" w:color="9BBB59" w:themeColor="accent3"/>
+          <w:bottom w:val="single" w:sz="8" w:space="0" w:color="9BBB59" w:themeColor="accent3"/>
+          <w:right w:val="single" w:sz="8" w:space="0" w:color="9BBB59" w:themeColor="accent3"/>
+        </w:tcBorders>
+      </w:tcPr>
+    </w:tblStylePr>
+    <w:tblStylePr w:type="firstCol">
+      <w:rPr>
+        <w:b/>
+        <w:bCs/>
+      </w:rPr>
+    </w:tblStylePr>
+    <w:tblStylePr w:type="lastCol">
+      <w:rPr>
+        <w:b/>
+        <w:bCs/>
+      </w:rPr>
+    </w:tblStylePr>
+    <w:tblStylePr w:type="band1Vert">
+      <w:tblPr/>
+      <w:tcPr>
+        <w:tcBorders>
+          <w:top w:val="single" w:sz="8" w:space="0" w:color="9BBB59" w:themeColor="accent3"/>
+          <w:left w:val="single" w:sz="8" w:space="0" w:color="9BBB59" w:themeColor="accent3"/>
+          <w:bottom w:val="single" w:sz="8" w:space="0" w:color="9BBB59" w:themeColor="accent3"/>
+          <w:right w:val="single" w:sz="8" w:space="0" w:color="9BBB59" w:themeColor="accent3"/>
+        </w:tcBorders>
+      </w:tcPr>
+    </w:tblStylePr>
+    <w:tblStylePr w:type="band1Horz">
+      <w:tblPr/>
+      <w:tcPr>
+        <w:tcBorders>
+          <w:top w:val="single" w:sz="8" w:space="0" w:color="9BBB59" w:themeColor="accent3"/>
+          <w:left w:val="single" w:sz="8" w:space="0" w:color="9BBB59" w:themeColor="accent3"/>
+          <w:bottom w:val="single" w:sz="8" w:space="0" w:color="9BBB59" w:themeColor="accent3"/>
+          <w:right w:val="single" w:sz="8" w:space="0" w:color="9BBB59" w:themeColor="accent3"/>
+        </w:tcBorders>
+      </w:tcPr>
+    </w:tblStylePr>
+  </w:style>
 </w:styles>
 </file>
 
 <file path=word/glossary/document.xml><?xml version="1.0" encoding="utf-8"?>
 <w:glossaryDocument xmlns:ve="http://schemas.openxmlformats.org/markup-compatibility/2006" xmlns:o="urn:schemas-microsoft-com:office:office" xmlns:r="http://schemas.openxmlformats.org/officeDocument/2006/relationships" xmlns:m="http://schemas.openxmlformats.org/officeDocument/2006/math" xmlns:v="urn:schemas-microsoft-com:vml" xmlns:wp="http://schemas.openxmlformats.org/drawingml/2006/wordprocessingDrawing" xmlns:w10="urn:schemas-microsoft-com:office:word" xmlns:w="http://schemas.openxmlformats.org/wordprocessingml/2006/main" xmlns:wne="http://schemas.microsoft.com/office/word/2006/wordml">
-  <w:docParts>
-    <w:docPart>
-      <w:docPartPr>
-        <w:name w:val="B57CA59AF0B14D52961AA782FE6B4469"/>
-        <w:category>
-          <w:name w:val="常规"/>
-          <w:gallery w:val="placeholder"/>
-        </w:category>
-        <w:types>
-          <w:type w:val="bbPlcHdr"/>
-        </w:types>
-        <w:behaviors>
-          <w:behavior w:val="content"/>
-        </w:behaviors>
-        <w:guid w:val="{9333FBDC-7039-4330-9796-E20C340605C2}"/>
-      </w:docPartPr>
-      <w:docPartBody>
-        <w:p>
-          <w:pPr>
-            <w:pStyle w:val="B57CA59AF0B14D52961AA782FE6B4469"/>
-          </w:pPr>
-          <w:r>
-            <w:rPr>
-              <w:rFonts w:asciiTheme="majorHAnsi" w:eastAsiaTheme="majorEastAsia" w:hAnsiTheme="majorHAnsi" w:cstheme="majorBidi"/>
-            </w:rPr>
-            <w:t>[Type the company name]</w:t>
-          </w:r>
-        </w:p>
-      </w:docPartBody>
-    </w:docPart>
-    <w:docPart>
-      <w:docPartPr>
-        <w:name w:val="A43561DF0B8C461DBD3FBF0E613DEE76"/>
-        <w:category>
-          <w:name w:val="常规"/>
-          <w:gallery w:val="placeholder"/>
-        </w:category>
-        <w:types>
-          <w:type w:val="bbPlcHdr"/>
-        </w:types>
-        <w:behaviors>
-          <w:behavior w:val="content"/>
-        </w:behaviors>
-        <w:guid w:val="{A656C4C8-08B6-428D-AE73-BED63086B92D}"/>
-      </w:docPartPr>
-      <w:docPartBody>
-        <w:p>
-          <w:pPr>
-            <w:pStyle w:val="A43561DF0B8C461DBD3FBF0E613DEE76"/>
-          </w:pPr>
-          <w:r>
-            <w:rPr>
-              <w:rFonts w:asciiTheme="majorHAnsi" w:eastAsiaTheme="majorEastAsia" w:hAnsiTheme="majorHAnsi" w:cstheme="majorBidi"/>
-              <w:color w:val="4F81BD" w:themeColor="accent1"/>
-              <w:sz w:val="80"/>
-              <w:szCs w:val="80"/>
-            </w:rPr>
-            <w:t>[Type the document title]</w:t>
-          </w:r>
-        </w:p>
-      </w:docPartBody>
-    </w:docPart>
-    <w:docPart>
-      <w:docPartPr>
-        <w:name w:val="FE0E40ABD9E749EBA6EAA9E9D4F75B59"/>
-        <w:category>
-          <w:name w:val="常规"/>
-          <w:gallery w:val="placeholder"/>
-        </w:category>
-        <w:types>
-          <w:type w:val="bbPlcHdr"/>
-        </w:types>
-        <w:behaviors>
-          <w:behavior w:val="content"/>
-        </w:behaviors>
-        <w:guid w:val="{D6DE7F8D-C9F9-4D0F-9E1A-A38BB2ED8CD0}"/>
-      </w:docPartPr>
-      <w:docPartBody>
-        <w:p>
-          <w:pPr>
-            <w:pStyle w:val="FE0E40ABD9E749EBA6EAA9E9D4F75B59"/>
-          </w:pPr>
-          <w:r>
-            <w:rPr>
-              <w:rFonts w:asciiTheme="majorHAnsi" w:eastAsiaTheme="majorEastAsia" w:hAnsiTheme="majorHAnsi" w:cstheme="majorBidi"/>
-            </w:rPr>
-            <w:t>[Type the document subtitle]</w:t>
-          </w:r>
-        </w:p>
-      </w:docPartBody>
-    </w:docPart>
-  </w:docParts>
+  <w:docParts/>
 </w:glossaryDocument>
 </file>
 
@@ -3327,14 +4831,14 @@
     <w:charset w:val="86"/>
     <w:family w:val="auto"/>
     <w:pitch w:val="variable"/>
-    <w:sig w:usb0="00000003" w:usb1="080E0000" w:usb2="00000010" w:usb3="00000000" w:csb0="00040001" w:csb1="00000000"/>
+    <w:sig w:usb0="00000003" w:usb1="288F0000" w:usb2="00000016" w:usb3="00000000" w:csb0="00040001" w:csb1="00000000"/>
   </w:font>
   <w:font w:name="Times New Roman">
     <w:panose1 w:val="02020603050405020304"/>
     <w:charset w:val="00"/>
     <w:family w:val="roman"/>
     <w:pitch w:val="variable"/>
-    <w:sig w:usb0="20002A87" w:usb1="80000000" w:usb2="00000008" w:usb3="00000000" w:csb0="000001FF" w:csb1="00000000"/>
+    <w:sig w:usb0="E0002AEF" w:usb1="C0007841" w:usb2="00000009" w:usb3="00000000" w:csb0="000001FF" w:csb1="00000000"/>
   </w:font>
   <w:font w:name="Cambria">
     <w:panose1 w:val="02040503050406030204"/>
@@ -3345,10 +4849,11 @@
   </w:font>
   <w:font w:name="黑体">
     <w:altName w:val="SimHei"/>
-    <w:panose1 w:val="02010600030101010101"/>
+    <w:panose1 w:val="02010609060101010101"/>
     <w:charset w:val="86"/>
-    <w:family w:val="auto"/>
-    <w:pitch w:val="variable"/>
+    <w:family w:val="modern"/>
+    <w:notTrueType/>
+    <w:pitch w:val="fixed"/>
     <w:sig w:usb0="00000001" w:usb1="080E0000" w:usb2="00000010" w:usb3="00000000" w:csb0="00040000" w:csb1="00000000"/>
   </w:font>
 </w:fonts>
@@ -3377,9 +4882,12 @@
     <w:rsidRoot w:val="00946D66"/>
     <w:rsid w:val="001530D8"/>
     <w:rsid w:val="00486292"/>
+    <w:rsid w:val="00611B4D"/>
     <w:rsid w:val="00946D66"/>
+    <w:rsid w:val="00A52646"/>
     <w:rsid w:val="00AF159B"/>
     <w:rsid w:val="00BC77F3"/>
+    <w:rsid w:val="00D47115"/>
   </w:rsids>
   <m:mathPr>
     <m:mathFont m:val="Cambria Math"/>
@@ -3554,7 +5062,7 @@
     <w:lsdException w:name="Bibliography" w:uiPriority="37"/>
     <w:lsdException w:name="TOC Heading" w:uiPriority="39" w:qFormat="1"/>
   </w:latentStyles>
-  <w:style w:type="paragraph" w:default="1" w:styleId="a">
+  <w:style w:type="paragraph" w:default="1" w:styleId="Normal">
     <w:name w:val="Normal"/>
     <w:qFormat/>
     <w:rsid w:val="00486292"/>
@@ -3563,13 +5071,13 @@
       <w:jc w:val="both"/>
     </w:pPr>
   </w:style>
-  <w:style w:type="character" w:default="1" w:styleId="a0">
+  <w:style w:type="character" w:default="1" w:styleId="DefaultParagraphFont">
     <w:name w:val="Default Paragraph Font"/>
     <w:uiPriority w:val="1"/>
     <w:semiHidden/>
     <w:unhideWhenUsed/>
   </w:style>
-  <w:style w:type="table" w:default="1" w:styleId="a1">
+  <w:style w:type="table" w:default="1" w:styleId="TableNormal">
     <w:name w:val="Normal Table"/>
     <w:uiPriority w:val="99"/>
     <w:semiHidden/>
@@ -3585,7 +5093,7 @@
       </w:tblCellMar>
     </w:tblPr>
   </w:style>
-  <w:style w:type="numbering" w:default="1" w:styleId="a2">
+  <w:style w:type="numbering" w:default="1" w:styleId="NoList">
     <w:name w:val="No List"/>
     <w:uiPriority w:val="99"/>
     <w:semiHidden/>

</xml_diff>